<commit_message>
Categorias en la base de datos
Creacion de als categorias principales y subcategorias en la base de datos
</commit_message>
<xml_diff>
--- a/Documentacion/Editables/Categorias.docx
+++ b/Documentacion/Editables/Categorias.docx
@@ -201,6 +201,9 @@
             <w:r>
               <w:t>Articulo</w:t>
             </w:r>
+            <w:r>
+              <w:t>/Prenda</w:t>
+            </w:r>
           </w:p>
         </w:tc>
       </w:tr>
@@ -277,6 +280,22 @@
             <w:r>
               <w:t>Articulo</w:t>
             </w:r>
+            <w:r>
+              <w:t>/Prenda</w:t>
+            </w:r>
+          </w:p>
+          <w:p>
+            <w:r>
+              <w:t>(</w:t>
+            </w:r>
+            <w:proofErr w:type="spellStart"/>
+            <w:r>
+              <w:t>Subcategorias</w:t>
+            </w:r>
+            <w:proofErr w:type="spellEnd"/>
+            <w:r>
+              <w:t>)</w:t>
+            </w:r>
           </w:p>
         </w:tc>
       </w:tr>
@@ -354,7 +373,7 @@
         <w:tblLook w:val="04A0" w:firstRow="1" w:lastRow="0" w:firstColumn="1" w:lastColumn="0" w:noHBand="0" w:noVBand="1"/>
       </w:tblPr>
       <w:tblGrid>
-        <w:gridCol w:w="2518"/>
+        <w:gridCol w:w="2782"/>
       </w:tblGrid>
       <w:tr>
         <w:trPr>
@@ -370,6 +389,9 @@
               <w:t>ParametrosSucursal</w:t>
             </w:r>
             <w:proofErr w:type="spellEnd"/>
+            <w:r>
+              <w:t>/Periodo</w:t>
+            </w:r>
           </w:p>
         </w:tc>
       </w:tr>
@@ -437,10 +459,17 @@
         </w:tc>
       </w:tr>
     </w:tbl>
+    <w:p/>
+    <w:p/>
+    <w:p/>
+    <w:p>
+      <w:bookmarkStart w:id="0" w:name="_GoBack"/>
+      <w:bookmarkEnd w:id="0"/>
+    </w:p>
     <w:tbl>
       <w:tblPr>
         <w:tblStyle w:val="Tablaconcuadrcula"/>
-        <w:tblpPr w:leftFromText="141" w:rightFromText="141" w:vertAnchor="page" w:horzAnchor="margin" w:tblpXSpec="right" w:tblpY="4051"/>
+        <w:tblpPr w:leftFromText="141" w:rightFromText="141" w:vertAnchor="text" w:horzAnchor="page" w:tblpX="8584" w:tblpY="337"/>
         <w:tblW w:w="0" w:type="auto"/>
         <w:tblLook w:val="04A0" w:firstRow="1" w:lastRow="0" w:firstColumn="1" w:lastColumn="0" w:noHBand="0" w:noVBand="1"/>
       </w:tblPr>
@@ -457,7 +486,7 @@
           </w:tcPr>
           <w:p>
             <w:r>
-              <w:t>Prenda</w:t>
+              <w:t>Cliente</w:t>
             </w:r>
           </w:p>
         </w:tc>
@@ -473,7 +502,7 @@
           <w:p>
             <w:proofErr w:type="spellStart"/>
             <w:r>
-              <w:t>Categoria</w:t>
+              <w:t>ocupacion</w:t>
             </w:r>
             <w:proofErr w:type="spellEnd"/>
           </w:p>
@@ -496,19 +525,55 @@
               </w:numPr>
             </w:pPr>
             <w:r>
-              <w:t>Oro</w:t>
-            </w:r>
-          </w:p>
-          <w:p>
-            <w:pPr>
-              <w:pStyle w:val="Prrafodelista"/>
-              <w:numPr>
-                <w:ilvl w:val="0"/>
-                <w:numId w:val="1"/>
-              </w:numPr>
-            </w:pPr>
-            <w:r>
-              <w:t>Producto</w:t>
+              <w:t>Maestro</w:t>
+            </w:r>
+          </w:p>
+          <w:p>
+            <w:pPr>
+              <w:pStyle w:val="Prrafodelista"/>
+              <w:numPr>
+                <w:ilvl w:val="0"/>
+                <w:numId w:val="1"/>
+              </w:numPr>
+            </w:pPr>
+            <w:r>
+              <w:t>Ingeniero</w:t>
+            </w:r>
+          </w:p>
+          <w:p>
+            <w:pPr>
+              <w:pStyle w:val="Prrafodelista"/>
+              <w:numPr>
+                <w:ilvl w:val="0"/>
+                <w:numId w:val="1"/>
+              </w:numPr>
+            </w:pPr>
+            <w:r>
+              <w:t>Ama de casa</w:t>
+            </w:r>
+          </w:p>
+          <w:p>
+            <w:pPr>
+              <w:pStyle w:val="Prrafodelista"/>
+              <w:numPr>
+                <w:ilvl w:val="0"/>
+                <w:numId w:val="1"/>
+              </w:numPr>
+            </w:pPr>
+            <w:r>
+              <w:t>Carpintero</w:t>
+            </w:r>
+          </w:p>
+          <w:p>
+            <w:pPr>
+              <w:pStyle w:val="Prrafodelista"/>
+              <w:numPr>
+                <w:ilvl w:val="0"/>
+                <w:numId w:val="1"/>
+              </w:numPr>
+            </w:pPr>
+            <w:r>
+              <w:t>Mecanico</w:t>
             </w:r>
           </w:p>
         </w:tc>
@@ -518,213 +583,6 @@
     <w:p/>
     <w:p/>
     <w:p/>
-    <w:p/>
-    <w:p/>
-    <w:tbl>
-      <w:tblPr>
-        <w:tblStyle w:val="Tablaconcuadrcula"/>
-        <w:tblpPr w:leftFromText="141" w:rightFromText="141" w:vertAnchor="page" w:horzAnchor="margin" w:tblpXSpec="center" w:tblpY="7321"/>
-        <w:tblW w:w="0" w:type="auto"/>
-        <w:tblLook w:val="04A0" w:firstRow="1" w:lastRow="0" w:firstColumn="1" w:lastColumn="0" w:noHBand="0" w:noVBand="1"/>
-      </w:tblPr>
-      <w:tblGrid>
-        <w:gridCol w:w="2518"/>
-      </w:tblGrid>
-      <w:tr>
-        <w:trPr>
-          <w:trHeight w:val="425"/>
-        </w:trPr>
-        <w:tc>
-          <w:tcPr>
-            <w:tcW w:w="2518" w:type="dxa"/>
-          </w:tcPr>
-          <w:p>
-            <w:r>
-              <w:t>Periodo</w:t>
-            </w:r>
-          </w:p>
-        </w:tc>
-      </w:tr>
-      <w:tr>
-        <w:trPr>
-          <w:trHeight w:val="417"/>
-        </w:trPr>
-        <w:tc>
-          <w:tcPr>
-            <w:tcW w:w="2518" w:type="dxa"/>
-          </w:tcPr>
-          <w:p>
-            <w:proofErr w:type="spellStart"/>
-            <w:r>
-              <w:t>tipoPeriodo</w:t>
-            </w:r>
-            <w:proofErr w:type="spellEnd"/>
-          </w:p>
-        </w:tc>
-      </w:tr>
-      <w:tr>
-        <w:trPr>
-          <w:trHeight w:val="852"/>
-        </w:trPr>
-        <w:tc>
-          <w:tcPr>
-            <w:tcW w:w="2518" w:type="dxa"/>
-          </w:tcPr>
-          <w:p>
-            <w:pPr>
-              <w:pStyle w:val="Prrafodelista"/>
-              <w:numPr>
-                <w:ilvl w:val="0"/>
-                <w:numId w:val="1"/>
-              </w:numPr>
-            </w:pPr>
-            <w:r>
-              <w:t>Semanal</w:t>
-            </w:r>
-          </w:p>
-          <w:p>
-            <w:pPr>
-              <w:pStyle w:val="Prrafodelista"/>
-              <w:numPr>
-                <w:ilvl w:val="0"/>
-                <w:numId w:val="1"/>
-              </w:numPr>
-            </w:pPr>
-            <w:r>
-              <w:t>Quincenal</w:t>
-            </w:r>
-          </w:p>
-          <w:p>
-            <w:pPr>
-              <w:pStyle w:val="Prrafodelista"/>
-              <w:numPr>
-                <w:ilvl w:val="0"/>
-                <w:numId w:val="1"/>
-              </w:numPr>
-            </w:pPr>
-            <w:r>
-              <w:t>Mensual</w:t>
-            </w:r>
-          </w:p>
-        </w:tc>
-      </w:tr>
-    </w:tbl>
-    <w:p/>
-    <w:p/>
-    <w:tbl>
-      <w:tblPr>
-        <w:tblStyle w:val="Tablaconcuadrcula"/>
-        <w:tblW w:w="0" w:type="auto"/>
-        <w:tblLook w:val="04A0" w:firstRow="1" w:lastRow="0" w:firstColumn="1" w:lastColumn="0" w:noHBand="0" w:noVBand="1"/>
-      </w:tblPr>
-      <w:tblGrid>
-        <w:gridCol w:w="2518"/>
-      </w:tblGrid>
-      <w:tr>
-        <w:trPr>
-          <w:trHeight w:val="425"/>
-        </w:trPr>
-        <w:tc>
-          <w:tcPr>
-            <w:tcW w:w="2518" w:type="dxa"/>
-          </w:tcPr>
-          <w:p>
-            <w:r>
-              <w:t>Cliente</w:t>
-            </w:r>
-          </w:p>
-        </w:tc>
-      </w:tr>
-      <w:tr>
-        <w:trPr>
-          <w:trHeight w:val="417"/>
-        </w:trPr>
-        <w:tc>
-          <w:tcPr>
-            <w:tcW w:w="2518" w:type="dxa"/>
-          </w:tcPr>
-          <w:p>
-            <w:proofErr w:type="spellStart"/>
-            <w:r>
-              <w:t>ocupacion</w:t>
-            </w:r>
-            <w:proofErr w:type="spellEnd"/>
-          </w:p>
-        </w:tc>
-      </w:tr>
-      <w:tr>
-        <w:trPr>
-          <w:trHeight w:val="852"/>
-        </w:trPr>
-        <w:tc>
-          <w:tcPr>
-            <w:tcW w:w="2518" w:type="dxa"/>
-          </w:tcPr>
-          <w:p>
-            <w:pPr>
-              <w:pStyle w:val="Prrafodelista"/>
-              <w:numPr>
-                <w:ilvl w:val="0"/>
-                <w:numId w:val="1"/>
-              </w:numPr>
-            </w:pPr>
-            <w:r>
-              <w:t>Maestro</w:t>
-            </w:r>
-          </w:p>
-          <w:p>
-            <w:pPr>
-              <w:pStyle w:val="Prrafodelista"/>
-              <w:numPr>
-                <w:ilvl w:val="0"/>
-                <w:numId w:val="1"/>
-              </w:numPr>
-            </w:pPr>
-            <w:r>
-              <w:t>Ingeniero</w:t>
-            </w:r>
-          </w:p>
-          <w:p>
-            <w:pPr>
-              <w:pStyle w:val="Prrafodelista"/>
-              <w:numPr>
-                <w:ilvl w:val="0"/>
-                <w:numId w:val="1"/>
-              </w:numPr>
-            </w:pPr>
-            <w:r>
-              <w:t>Ama de casa</w:t>
-            </w:r>
-          </w:p>
-          <w:p>
-            <w:pPr>
-              <w:pStyle w:val="Prrafodelista"/>
-              <w:numPr>
-                <w:ilvl w:val="0"/>
-                <w:numId w:val="1"/>
-              </w:numPr>
-            </w:pPr>
-            <w:r>
-              <w:t>Carpintero</w:t>
-            </w:r>
-          </w:p>
-          <w:p>
-            <w:pPr>
-              <w:pStyle w:val="Prrafodelista"/>
-              <w:numPr>
-                <w:ilvl w:val="0"/>
-                <w:numId w:val="1"/>
-              </w:numPr>
-            </w:pPr>
-            <w:r>
-              <w:t>Mecanico</w:t>
-            </w:r>
-            <w:bookmarkStart w:id="0" w:name="_GoBack"/>
-            <w:bookmarkEnd w:id="0"/>
-          </w:p>
-        </w:tc>
-      </w:tr>
-    </w:tbl>
     <w:p/>
     <w:p>
       <w:pPr>
@@ -736,96 +594,6 @@
         <w:tab/>
       </w:r>
     </w:p>
-    <w:tbl>
-      <w:tblPr>
-        <w:tblStyle w:val="Tablaconcuadrcula"/>
-        <w:tblW w:w="0" w:type="auto"/>
-        <w:tblLook w:val="04A0" w:firstRow="1" w:lastRow="0" w:firstColumn="1" w:lastColumn="0" w:noHBand="0" w:noVBand="1"/>
-      </w:tblPr>
-      <w:tblGrid>
-        <w:gridCol w:w="2518"/>
-      </w:tblGrid>
-      <w:tr>
-        <w:trPr>
-          <w:trHeight w:val="425"/>
-        </w:trPr>
-        <w:tc>
-          <w:tcPr>
-            <w:tcW w:w="2518" w:type="dxa"/>
-          </w:tcPr>
-          <w:p>
-            <w:r>
-              <w:t>Prenda</w:t>
-            </w:r>
-          </w:p>
-        </w:tc>
-      </w:tr>
-      <w:tr>
-        <w:trPr>
-          <w:trHeight w:val="417"/>
-        </w:trPr>
-        <w:tc>
-          <w:tcPr>
-            <w:tcW w:w="2518" w:type="dxa"/>
-          </w:tcPr>
-          <w:p>
-            <w:proofErr w:type="spellStart"/>
-            <w:r>
-              <w:t>tipoProducto</w:t>
-            </w:r>
-            <w:proofErr w:type="spellEnd"/>
-          </w:p>
-        </w:tc>
-      </w:tr>
-      <w:tr>
-        <w:trPr>
-          <w:trHeight w:val="852"/>
-        </w:trPr>
-        <w:tc>
-          <w:tcPr>
-            <w:tcW w:w="2518" w:type="dxa"/>
-          </w:tcPr>
-          <w:p>
-            <w:pPr>
-              <w:pStyle w:val="Prrafodelista"/>
-              <w:numPr>
-                <w:ilvl w:val="0"/>
-                <w:numId w:val="1"/>
-              </w:numPr>
-            </w:pPr>
-            <w:proofErr w:type="spellStart"/>
-            <w:r>
-              <w:t>Electrodomestico</w:t>
-            </w:r>
-            <w:proofErr w:type="spellEnd"/>
-          </w:p>
-          <w:p>
-            <w:pPr>
-              <w:pStyle w:val="Prrafodelista"/>
-              <w:numPr>
-                <w:ilvl w:val="0"/>
-                <w:numId w:val="1"/>
-              </w:numPr>
-            </w:pPr>
-            <w:r>
-              <w:t>Mueble</w:t>
-            </w:r>
-          </w:p>
-          <w:p>
-            <w:pPr>
-              <w:pStyle w:val="Prrafodelista"/>
-              <w:numPr>
-                <w:ilvl w:val="0"/>
-                <w:numId w:val="1"/>
-              </w:numPr>
-            </w:pPr>
-            <w:r>
-              <w:t>Computadora</w:t>
-            </w:r>
-          </w:p>
-        </w:tc>
-      </w:tr>
-    </w:tbl>
     <w:p>
       <w:pPr>
         <w:tabs>
@@ -983,7 +751,7 @@
       </w:pPr>
     </w:pPrDefault>
   </w:docDefaults>
-  <w:latentStyles w:defLockedState="0" w:defUIPriority="99" w:defSemiHidden="0" w:defUnhideWhenUsed="0" w:defQFormat="0" w:count="375">
+  <w:latentStyles w:defLockedState="0" w:defUIPriority="99" w:defSemiHidden="0" w:defUnhideWhenUsed="0" w:defQFormat="0" w:count="376">
     <w:lsdException w:name="Normal" w:uiPriority="0" w:qFormat="1"/>
     <w:lsdException w:name="heading 1" w:uiPriority="9" w:qFormat="1"/>
     <w:lsdException w:name="heading 2" w:semiHidden="1" w:uiPriority="9" w:unhideWhenUsed="1" w:qFormat="1"/>
@@ -1089,7 +857,6 @@
     <w:lsdException w:name="HTML Sample" w:semiHidden="1" w:unhideWhenUsed="1"/>
     <w:lsdException w:name="HTML Typewriter" w:semiHidden="1" w:unhideWhenUsed="1"/>
     <w:lsdException w:name="HTML Variable" w:semiHidden="1" w:unhideWhenUsed="1"/>
-    <w:lsdException w:name="Normal Table" w:semiHidden="1" w:unhideWhenUsed="1"/>
     <w:lsdException w:name="annotation subject" w:semiHidden="1" w:unhideWhenUsed="1"/>
     <w:lsdException w:name="No List" w:semiHidden="1" w:unhideWhenUsed="1"/>
     <w:lsdException w:name="Outline List 1" w:semiHidden="1" w:unhideWhenUsed="1"/>
@@ -1136,10 +903,8 @@
     <w:lsdException w:name="Table Subtle 2" w:semiHidden="1" w:unhideWhenUsed="1"/>
     <w:lsdException w:name="Table Web 1" w:semiHidden="1" w:unhideWhenUsed="1"/>
     <w:lsdException w:name="Table Web 2" w:semiHidden="1" w:unhideWhenUsed="1"/>
-    <w:lsdException w:name="Table Web 3" w:semiHidden="1" w:unhideWhenUsed="1"/>
     <w:lsdException w:name="Balloon Text" w:semiHidden="1" w:unhideWhenUsed="1"/>
     <w:lsdException w:name="Table Grid" w:uiPriority="39"/>
-    <w:lsdException w:name="Table Theme" w:semiHidden="1" w:unhideWhenUsed="1"/>
     <w:lsdException w:name="Placeholder Text" w:semiHidden="1"/>
     <w:lsdException w:name="No Spacing" w:uiPriority="1" w:qFormat="1"/>
     <w:lsdException w:name="Light Shading" w:uiPriority="60"/>
@@ -1359,6 +1124,7 @@
     <w:lsdException w:name="Smart Hyperlink" w:semiHidden="1" w:unhideWhenUsed="1"/>
     <w:lsdException w:name="Hashtag" w:semiHidden="1" w:unhideWhenUsed="1"/>
     <w:lsdException w:name="Unresolved Mention" w:semiHidden="1" w:unhideWhenUsed="1"/>
+    <w:lsdException w:name="Smart Link" w:semiHidden="1" w:unhideWhenUsed="1"/>
   </w:latentStyles>
   <w:style w:type="paragraph" w:default="1" w:styleId="Normal">
     <w:name w:val="Normal"/>

</xml_diff>